<commit_message>
Added the link of github repo and screenshot to word file
</commit_message>
<xml_diff>
--- a/Lab 11.docx
+++ b/Lab 11.docx
@@ -544,7 +544,6 @@
           <w:bCs/>
         </w:rPr>
       </w:pPr>
-      <w:bookmarkStart w:id="2" w:name="_GoBack"/>
       <w:r>
         <w:rPr>
           <w:b/>
@@ -568,7 +567,6 @@
         <w:t>Section: BSCS-12B</w:t>
       </w:r>
     </w:p>
-    <w:bookmarkEnd w:id="2"/>
     <w:p>
       <w:pPr>
         <w:spacing w:line="360" w:lineRule="auto"/>
@@ -1900,7 +1898,7 @@
           <w:szCs w:val="24"/>
         </w:rPr>
       </w:pPr>
-      <w:bookmarkStart w:id="3" w:name="OLE_LINK4"/>
+      <w:bookmarkStart w:id="2" w:name="OLE_LINK4"/>
       <w:r>
         <w:rPr>
           <w:rFonts w:ascii="Times New Roman" w:hAnsi="Times New Roman"/>
@@ -2006,7 +2004,7 @@
         <w:t>it.</w:t>
       </w:r>
     </w:p>
-    <w:bookmarkEnd w:id="3"/>
+    <w:bookmarkEnd w:id="2"/>
     <w:p>
       <w:pPr>
         <w:spacing w:line="360" w:lineRule="auto"/>
@@ -2059,7 +2057,7 @@
         </w:rPr>
         <w:br/>
       </w:r>
-      <w:bookmarkStart w:id="4" w:name="OLE_LINK2"/>
+      <w:bookmarkStart w:id="3" w:name="OLE_LINK2"/>
       <w:r>
         <w:fldChar w:fldCharType="begin"/>
       </w:r>
@@ -2087,7 +2085,7 @@
         </w:rPr>
         <w:fldChar w:fldCharType="end"/>
       </w:r>
-      <w:bookmarkEnd w:id="4"/>
+      <w:bookmarkEnd w:id="3"/>
     </w:p>
     <w:p>
       <w:pPr>
@@ -2103,6 +2101,7 @@
         <w:rPr>
           <w:rStyle w:val="Hyperlink"/>
           <w:rFonts w:ascii="Times New Roman" w:hAnsi="Times New Roman"/>
+          <w:noProof/>
           <w:sz w:val="24"/>
           <w:szCs w:val="24"/>
         </w:rPr>
@@ -2157,6 +2156,7 @@
         <w:rPr>
           <w:rStyle w:val="Hyperlink"/>
           <w:rFonts w:ascii="Times New Roman" w:hAnsi="Times New Roman"/>
+          <w:noProof/>
           <w:sz w:val="24"/>
           <w:szCs w:val="24"/>
         </w:rPr>
@@ -2212,6 +2212,7 @@
         <w:rPr>
           <w:rStyle w:val="Hyperlink"/>
           <w:rFonts w:ascii="Times New Roman" w:hAnsi="Times New Roman"/>
+          <w:noProof/>
           <w:sz w:val="24"/>
           <w:szCs w:val="24"/>
         </w:rPr>
@@ -2427,6 +2428,7 @@
         <w:rPr>
           <w:rFonts w:ascii="Times New Roman" w:hAnsi="Times New Roman"/>
           <w:b/>
+          <w:noProof/>
           <w:sz w:val="24"/>
           <w:szCs w:val="36"/>
         </w:rPr>
@@ -2473,14 +2475,27 @@
         <w:rPr>
           <w:rFonts w:ascii="Times New Roman" w:hAnsi="Times New Roman"/>
           <w:b/>
+          <w:noProof/>
           <w:sz w:val="24"/>
           <w:szCs w:val="36"/>
         </w:rPr>
       </w:pPr>
-      <w:r>
-        <w:rPr>
-          <w:rFonts w:ascii="Times New Roman" w:hAnsi="Times New Roman"/>
-          <w:b/>
+    </w:p>
+    <w:p>
+      <w:pPr>
+        <w:spacing w:line="360" w:lineRule="auto"/>
+        <w:rPr>
+          <w:rFonts w:ascii="Times New Roman" w:hAnsi="Times New Roman"/>
+          <w:b/>
+          <w:sz w:val="24"/>
+          <w:szCs w:val="36"/>
+        </w:rPr>
+      </w:pPr>
+      <w:r>
+        <w:rPr>
+          <w:rFonts w:ascii="Times New Roman" w:hAnsi="Times New Roman"/>
+          <w:b/>
+          <w:noProof/>
           <w:sz w:val="24"/>
           <w:szCs w:val="36"/>
         </w:rPr>
@@ -2530,6 +2545,7 @@
         <w:rPr>
           <w:rFonts w:ascii="Times New Roman" w:hAnsi="Times New Roman"/>
           <w:b/>
+          <w:bCs/>
           <w:sz w:val="24"/>
           <w:szCs w:val="36"/>
         </w:rPr>
@@ -2538,10 +2554,11 @@
         <w:rPr>
           <w:rFonts w:ascii="Times New Roman" w:hAnsi="Times New Roman"/>
           <w:b/>
+          <w:bCs/>
           <w:sz w:val="24"/>
           <w:szCs w:val="36"/>
         </w:rPr>
-        <w:t>Deliverables</w:t>
+        <w:t>GITHUB LINK:</w:t>
       </w:r>
     </w:p>
     <w:p>
@@ -2556,55 +2573,17 @@
           <w:szCs w:val="36"/>
         </w:rPr>
       </w:pPr>
+      <w:bookmarkStart w:id="4" w:name="_GoBack"/>
       <w:r>
         <w:rPr>
           <w:rFonts w:ascii="Times New Roman" w:hAnsi="Times New Roman"/>
           <w:sz w:val="24"/>
           <w:szCs w:val="36"/>
         </w:rPr>
-        <w:t xml:space="preserve">Upload </w:t>
-      </w:r>
-      <w:r>
-        <w:rPr>
-          <w:rFonts w:ascii="Times New Roman" w:hAnsi="Times New Roman"/>
-          <w:sz w:val="24"/>
-          <w:szCs w:val="36"/>
-        </w:rPr>
-        <w:t xml:space="preserve">single word file with </w:t>
-      </w:r>
-      <w:r>
-        <w:rPr>
-          <w:rFonts w:ascii="Times New Roman" w:hAnsi="Times New Roman"/>
-          <w:sz w:val="24"/>
-          <w:szCs w:val="36"/>
-        </w:rPr>
-        <w:t xml:space="preserve">screenshots </w:t>
-      </w:r>
-      <w:r>
-        <w:rPr>
-          <w:rFonts w:ascii="Times New Roman" w:hAnsi="Times New Roman"/>
-          <w:sz w:val="24"/>
-          <w:szCs w:val="36"/>
-        </w:rPr>
-        <w:t xml:space="preserve">of your </w:t>
-      </w:r>
-      <w:r>
-        <w:rPr>
-          <w:rFonts w:ascii="Times New Roman" w:hAnsi="Times New Roman"/>
-          <w:sz w:val="24"/>
-          <w:szCs w:val="36"/>
-        </w:rPr>
-        <w:t xml:space="preserve">output </w:t>
-      </w:r>
-      <w:r>
-        <w:rPr>
-          <w:rFonts w:ascii="Times New Roman" w:hAnsi="Times New Roman"/>
-          <w:sz w:val="24"/>
-          <w:szCs w:val="36"/>
-        </w:rPr>
-        <w:t>on LMS.</w:t>
-      </w:r>
-    </w:p>
+        <w:t>https://github.com/Ammar-bin-Akram/SolrIndexing</w:t>
+      </w:r>
+    </w:p>
+    <w:bookmarkEnd w:id="4"/>
     <w:p>
       <w:pPr>
         <w:tabs>
@@ -2613,11 +2592,141 @@
         <w:spacing w:line="360" w:lineRule="auto"/>
         <w:rPr>
           <w:rFonts w:ascii="Times New Roman" w:hAnsi="Times New Roman"/>
+          <w:b/>
           <w:bCs/>
           <w:sz w:val="24"/>
           <w:szCs w:val="36"/>
         </w:rPr>
       </w:pPr>
+      <w:r>
+        <w:rPr>
+          <w:rFonts w:ascii="Times New Roman" w:hAnsi="Times New Roman"/>
+          <w:b/>
+          <w:bCs/>
+          <w:noProof/>
+          <w:sz w:val="24"/>
+          <w:szCs w:val="36"/>
+        </w:rPr>
+        <w:drawing>
+          <wp:inline distT="0" distB="0" distL="0" distR="0" wp14:anchorId="3DDCFDFE" wp14:editId="654BA1E9">
+            <wp:extent cx="5943600" cy="2702560"/>
+            <wp:effectExtent l="0" t="0" r="0" b="2540"/>
+            <wp:docPr id="7" name="Picture 7"/>
+            <wp:cNvGraphicFramePr>
+              <a:graphicFrameLocks xmlns:a="http://schemas.openxmlformats.org/drawingml/2006/main" noChangeAspect="1"/>
+            </wp:cNvGraphicFramePr>
+            <a:graphic xmlns:a="http://schemas.openxmlformats.org/drawingml/2006/main">
+              <a:graphicData uri="http://schemas.openxmlformats.org/drawingml/2006/picture">
+                <pic:pic xmlns:pic="http://schemas.openxmlformats.org/drawingml/2006/picture">
+                  <pic:nvPicPr>
+                    <pic:cNvPr id="1" name=""/>
+                    <pic:cNvPicPr/>
+                  </pic:nvPicPr>
+                  <pic:blipFill>
+                    <a:blip r:embed="rId17"/>
+                    <a:stretch>
+                      <a:fillRect/>
+                    </a:stretch>
+                  </pic:blipFill>
+                  <pic:spPr>
+                    <a:xfrm>
+                      <a:off x="0" y="0"/>
+                      <a:ext cx="5943600" cy="2702560"/>
+                    </a:xfrm>
+                    <a:prstGeom prst="rect">
+                      <a:avLst/>
+                    </a:prstGeom>
+                  </pic:spPr>
+                </pic:pic>
+              </a:graphicData>
+            </a:graphic>
+          </wp:inline>
+        </w:drawing>
+      </w:r>
+    </w:p>
+    <w:p>
+      <w:pPr>
+        <w:tabs>
+          <w:tab w:val="left" w:pos="4127"/>
+        </w:tabs>
+        <w:spacing w:line="360" w:lineRule="auto"/>
+        <w:rPr>
+          <w:rFonts w:ascii="Times New Roman" w:hAnsi="Times New Roman"/>
+          <w:b/>
+          <w:sz w:val="24"/>
+          <w:szCs w:val="36"/>
+        </w:rPr>
+      </w:pPr>
+      <w:r>
+        <w:rPr>
+          <w:rFonts w:ascii="Times New Roman" w:hAnsi="Times New Roman"/>
+          <w:b/>
+          <w:sz w:val="24"/>
+          <w:szCs w:val="36"/>
+        </w:rPr>
+        <w:t>Deliverables</w:t>
+      </w:r>
+    </w:p>
+    <w:p>
+      <w:pPr>
+        <w:tabs>
+          <w:tab w:val="left" w:pos="4127"/>
+        </w:tabs>
+        <w:spacing w:line="360" w:lineRule="auto"/>
+        <w:rPr>
+          <w:rFonts w:ascii="Times New Roman" w:hAnsi="Times New Roman"/>
+          <w:sz w:val="24"/>
+          <w:szCs w:val="36"/>
+        </w:rPr>
+      </w:pPr>
+      <w:r>
+        <w:rPr>
+          <w:rFonts w:ascii="Times New Roman" w:hAnsi="Times New Roman"/>
+          <w:sz w:val="24"/>
+          <w:szCs w:val="36"/>
+        </w:rPr>
+        <w:t xml:space="preserve">Upload </w:t>
+      </w:r>
+      <w:r>
+        <w:rPr>
+          <w:rFonts w:ascii="Times New Roman" w:hAnsi="Times New Roman"/>
+          <w:sz w:val="24"/>
+          <w:szCs w:val="36"/>
+        </w:rPr>
+        <w:t xml:space="preserve">single word file with </w:t>
+      </w:r>
+      <w:r>
+        <w:rPr>
+          <w:rFonts w:ascii="Times New Roman" w:hAnsi="Times New Roman"/>
+          <w:sz w:val="24"/>
+          <w:szCs w:val="36"/>
+        </w:rPr>
+        <w:t xml:space="preserve">screenshots </w:t>
+      </w:r>
+      <w:r>
+        <w:rPr>
+          <w:rFonts w:ascii="Times New Roman" w:hAnsi="Times New Roman"/>
+          <w:sz w:val="24"/>
+          <w:szCs w:val="36"/>
+        </w:rPr>
+        <w:t xml:space="preserve">of your </w:t>
+      </w:r>
+      <w:r>
+        <w:rPr>
+          <w:rFonts w:ascii="Times New Roman" w:hAnsi="Times New Roman"/>
+          <w:sz w:val="24"/>
+          <w:szCs w:val="36"/>
+        </w:rPr>
+        <w:t xml:space="preserve">output </w:t>
+      </w:r>
+      <w:r>
+        <w:rPr>
+          <w:rFonts w:ascii="Times New Roman" w:hAnsi="Times New Roman"/>
+          <w:sz w:val="24"/>
+          <w:szCs w:val="36"/>
+        </w:rPr>
+        <w:t>on LMS.</w:t>
+      </w:r>
     </w:p>
     <w:p>
       <w:pPr>
@@ -2640,8 +2749,8 @@
       </w:pPr>
     </w:p>
     <w:sectPr>
-      <w:headerReference w:type="default" r:id="rId17"/>
-      <w:footerReference w:type="default" r:id="rId18"/>
+      <w:headerReference w:type="default" r:id="rId18"/>
+      <w:footerReference w:type="default" r:id="rId19"/>
       <w:pgSz w:w="12240" w:h="15840" w:code="1"/>
       <w:pgMar w:top="1440" w:right="1440" w:bottom="1440" w:left="1440" w:header="720" w:footer="720" w:gutter="0"/>
       <w:cols w:space="720"/>
@@ -2732,7 +2841,7 @@
         <w:rFonts w:asciiTheme="majorHAnsi" w:hAnsiTheme="majorHAnsi"/>
         <w:noProof/>
       </w:rPr>
-      <w:t>6</w:t>
+      <w:t>7</w:t>
     </w:r>
     <w:r>
       <w:rPr>
@@ -6429,7 +6538,7 @@
 </file>
 
 <file path=customXml/itemProps1.xml><?xml version="1.0" encoding="utf-8"?>
-<ds:datastoreItem xmlns:ds="http://schemas.openxmlformats.org/officeDocument/2006/customXml" ds:itemID="{E3661E67-CEA4-4379-A289-0E28F59A5B8F}">
+<ds:datastoreItem xmlns:ds="http://schemas.openxmlformats.org/officeDocument/2006/customXml" ds:itemID="{0753C48D-C533-4C68-B7B5-C101D49E9E89}">
   <ds:schemaRefs>
     <ds:schemaRef ds:uri="http://schemas.openxmlformats.org/officeDocument/2006/bibliography"/>
   </ds:schemaRefs>

</xml_diff>